<commit_message>
retrospective exam ang graphics, report writing on retros
</commit_message>
<xml_diff>
--- a/markdown/Rep_Tables_AR.docx
+++ b/markdown/Rep_Tables_AR.docx
@@ -2912,6 +2912,7 @@
         <w:pStyle w:val="BodyText"/>
       </w:pPr>
       <w:commentRangeStart w:id="2"/>
+      <w:commentRangeStart w:id="3"/>
       <w:r>
         <w:rPr>
           <w:b/>
@@ -2929,6 +2930,13 @@
           <w:rStyle w:val="CommentReference"/>
         </w:rPr>
         <w:commentReference w:id="2"/>
+      </w:r>
+      <w:commentRangeEnd w:id="3"/>
+      <w:r>
+        <w:rPr>
+          <w:rStyle w:val="CommentReference"/>
+        </w:rPr>
+        <w:commentReference w:id="3"/>
       </w:r>
       <w:r>
         <w:t xml:space="preserve">Priors used for the logistic curve fit to the species composition of the proportion pelagic in all rockfish, including the hyper priors and area specific priors derived from the hyper priors and the distribution (dist.) and terms defining the distributions. </w:t>
@@ -2970,18 +2978,18 @@
       </w:tblPr>
       <w:tblGrid>
         <w:gridCol w:w="908"/>
-        <w:gridCol w:w="1377"/>
+        <w:gridCol w:w="1342"/>
         <w:gridCol w:w="638"/>
         <w:gridCol w:w="962"/>
-        <w:gridCol w:w="956"/>
-        <w:gridCol w:w="875"/>
-        <w:gridCol w:w="1466"/>
-        <w:gridCol w:w="832"/>
-        <w:gridCol w:w="875"/>
+        <w:gridCol w:w="950"/>
+        <w:gridCol w:w="842"/>
+        <w:gridCol w:w="1560"/>
+        <w:gridCol w:w="897"/>
+        <w:gridCol w:w="942"/>
         <w:gridCol w:w="962"/>
-        <w:gridCol w:w="883"/>
-        <w:gridCol w:w="875"/>
-        <w:gridCol w:w="1351"/>
+        <w:gridCol w:w="865"/>
+        <w:gridCol w:w="842"/>
+        <w:gridCol w:w="1250"/>
       </w:tblGrid>
       <w:tr>
         <w:tc>
@@ -3071,6 +3079,30 @@
                 <w:szCs w:val="22"/>
               </w:rPr>
             </w:pPr>
+            <w:ins w:id="4" w:author="Joy, Philip J (DFG) [2]" w:date="2025-07-09T08:38:00Z" w16du:dateUtc="2025-07-09T16:38:00Z">
+              <w:r>
+                <w:rPr>
+                  <w:b/>
+                  <w:bCs/>
+                  <w:color w:val="000000"/>
+                  <w:sz w:val="22"/>
+                  <w:szCs w:val="22"/>
+                </w:rPr>
+                <w:t>Regional</w:t>
+              </w:r>
+            </w:ins>
+            <w:ins w:id="5" w:author="Joy, Philip J (DFG) [2]" w:date="2025-07-09T08:39:00Z" w16du:dateUtc="2025-07-09T16:39:00Z">
+              <w:r>
+                <w:rPr>
+                  <w:b/>
+                  <w:bCs/>
+                  <w:color w:val="000000"/>
+                  <w:sz w:val="22"/>
+                  <w:szCs w:val="22"/>
+                </w:rPr>
+                <w:t xml:space="preserve"> </w:t>
+              </w:r>
+            </w:ins>
             <w:r>
               <w:rPr>
                 <w:b/>
@@ -3117,6 +3149,18 @@
                 <w:szCs w:val="22"/>
               </w:rPr>
             </w:pPr>
+            <w:ins w:id="6" w:author="Joy, Philip J (DFG) [2]" w:date="2025-07-09T08:39:00Z" w16du:dateUtc="2025-07-09T16:39:00Z">
+              <w:r>
+                <w:rPr>
+                  <w:b/>
+                  <w:bCs/>
+                  <w:color w:val="000000"/>
+                  <w:sz w:val="22"/>
+                  <w:szCs w:val="22"/>
+                </w:rPr>
+                <w:t xml:space="preserve"> Regional </w:t>
+              </w:r>
+            </w:ins>
             <w:r>
               <w:rPr>
                 <w:b/>
@@ -3125,7 +3169,29 @@
                 <w:sz w:val="22"/>
                 <w:szCs w:val="22"/>
               </w:rPr>
-              <w:t xml:space="preserve">Hyper prior </w:t>
+              <w:t>Hyper</w:t>
+            </w:r>
+            <w:del w:id="7" w:author="Joy, Philip J (DFG) [2]" w:date="2025-07-09T08:39:00Z" w16du:dateUtc="2025-07-09T16:39:00Z">
+              <w:r>
+                <w:rPr>
+                  <w:b/>
+                  <w:bCs/>
+                  <w:color w:val="000000"/>
+                  <w:sz w:val="22"/>
+                  <w:szCs w:val="22"/>
+                </w:rPr>
+                <w:delText xml:space="preserve"> </w:delText>
+              </w:r>
+            </w:del>
+            <w:r>
+              <w:rPr>
+                <w:b/>
+                <w:bCs/>
+                <w:color w:val="000000"/>
+                <w:sz w:val="22"/>
+                <w:szCs w:val="22"/>
+              </w:rPr>
+              <w:t xml:space="preserve">prior </w:t>
             </w:r>
             <w:r>
               <w:rPr>
@@ -3164,7 +3230,7 @@
             <w:pPr>
               <w:jc w:val="center"/>
               <w:rPr>
-                <w:ins w:id="3" w:author="Joy, Philip J (DFG)" w:date="2025-07-08T13:21:00Z" w16du:dateUtc="2025-07-08T21:21:00Z"/>
+                <w:ins w:id="8" w:author="Joy, Philip J (DFG)" w:date="2025-07-08T13:21:00Z" w16du:dateUtc="2025-07-08T21:21:00Z"/>
                 <w:b/>
                 <w:bCs/>
                 <w:color w:val="000000"/>
@@ -3205,7 +3271,7 @@
                 <w:sz w:val="22"/>
                 <w:szCs w:val="22"/>
                 <w:vertAlign w:val="subscript"/>
-                <w:rPrChange w:id="4" w:author="Joy, Philip J (DFG)" w:date="2025-07-08T13:21:00Z" w16du:dateUtc="2025-07-08T21:21:00Z">
+                <w:rPrChange w:id="9" w:author="Joy, Philip J (DFG)" w:date="2025-07-08T13:21:00Z" w16du:dateUtc="2025-07-08T21:21:00Z">
                   <w:rPr>
                     <w:b/>
                     <w:bCs/>
@@ -3216,7 +3282,7 @@
                 </w:rPrChange>
               </w:rPr>
             </w:pPr>
-            <w:ins w:id="5" w:author="Joy, Philip J (DFG)" w:date="2025-07-08T13:22:00Z" w16du:dateUtc="2025-07-08T21:22:00Z">
+            <w:ins w:id="10" w:author="Joy, Philip J (DFG)" w:date="2025-07-08T13:22:00Z" w16du:dateUtc="2025-07-08T21:22:00Z">
               <w:r>
                 <w:rPr>
                   <w:rFonts w:ascii="Symbol" w:hAnsi="Symbol"/>
@@ -3242,7 +3308,7 @@
                 <w:t xml:space="preserve"> </w:t>
               </w:r>
             </w:ins>
-            <w:ins w:id="6" w:author="Joy, Philip J (DFG)" w:date="2025-07-08T13:21:00Z" w16du:dateUtc="2025-07-08T21:21:00Z">
+            <w:ins w:id="11" w:author="Joy, Philip J (DFG)" w:date="2025-07-08T13:21:00Z" w16du:dateUtc="2025-07-08T21:21:00Z">
               <w:r>
                 <w:rPr>
                   <w:b/>
@@ -7397,7 +7463,7 @@
               </w:rPr>
               <w:t xml:space="preserve"> gamma</w:t>
             </w:r>
-            <w:ins w:id="7" w:author="Joy, Philip J (DFG)" w:date="2025-07-08T13:13:00Z" w16du:dateUtc="2025-07-08T21:13:00Z">
+            <w:ins w:id="12" w:author="Joy, Philip J (DFG)" w:date="2025-07-08T13:13:00Z" w16du:dateUtc="2025-07-08T21:13:00Z">
               <w:r>
                 <w:rPr>
                   <w:color w:val="000000"/>
@@ -7407,7 +7473,7 @@
                 <w:t xml:space="preserve"> SD </w:t>
               </w:r>
             </w:ins>
-            <w:ins w:id="8" w:author="Joy, Philip J (DFG)" w:date="2025-07-08T13:16:00Z" w16du:dateUtc="2025-07-08T21:16:00Z">
+            <w:ins w:id="13" w:author="Joy, Philip J (DFG)" w:date="2025-07-08T13:16:00Z" w16du:dateUtc="2025-07-08T21:16:00Z">
               <w:r>
                 <w:rPr>
                   <w:color w:val="000000"/>
@@ -35178,6 +35244,23 @@
       </w:r>
     </w:p>
   </w:comment>
+  <w:comment w:id="3" w:author="Joy, Philip J (DFG) [2]" w:date="2025-07-09T09:57:00Z" w:initials="JPJ(">
+    <w:p>
+      <w:pPr>
+        <w:pStyle w:val="CommentText"/>
+        <w:jc w:val="left"/>
+      </w:pPr>
+      <w:r>
+        <w:rPr>
+          <w:rStyle w:val="CommentReference"/>
+        </w:rPr>
+        <w:annotationRef/>
+      </w:r>
+      <w:r>
+        <w:t>Will adjust that.</w:t>
+      </w:r>
+    </w:p>
+  </w:comment>
 </w:comments>
 </file>
 
@@ -35185,13 +35268,27 @@
 <w15:commentsEx xmlns:wpc="http://schemas.microsoft.com/office/word/2010/wordprocessingCanvas" xmlns:cx="http://schemas.microsoft.com/office/drawing/2014/chartex" xmlns:cx1="http://schemas.microsoft.com/office/drawing/2015/9/8/chartex" xmlns:cx2="http://schemas.microsoft.com/office/drawing/2015/10/21/chartex" xmlns:cx3="http://schemas.microsoft.com/office/drawing/2016/5/9/chartex" xmlns:cx4="http://schemas.microsoft.com/office/drawing/2016/5/10/chartex" xmlns:cx5="http://schemas.microsoft.com/office/drawing/2016/5/11/chartex" xmlns:cx6="http://schemas.microsoft.com/office/drawing/2016/5/12/chartex" xmlns:cx7="http://schemas.microsoft.com/office/drawing/2016/5/13/chartex" xmlns:cx8="http://schemas.microsoft.com/office/drawing/2016/5/14/chartex" xmlns:mc="http://schemas.openxmlformats.org/markup-compatibility/2006" xmlns:aink="http://schemas.microsoft.com/office/drawing/2016/ink" xmlns:am3d="http://schemas.microsoft.com/office/drawing/2017/model3d" xmlns:o="urn:schemas-microsoft-com:office:office" xmlns:oel="http://schemas.microsoft.com/office/2019/extlst" xmlns:r="http://schemas.openxmlformats.org/officeDocument/2006/relationships" xmlns:m="http://schemas.openxmlformats.org/officeDocument/2006/math" xmlns:v="urn:schemas-microsoft-com:vml" xmlns:wp14="http://schemas.microsoft.com/office/word/2010/wordprocessingDrawing" xmlns:wp="http://schemas.openxmlformats.org/drawingml/2006/wordprocessingDrawing" xmlns:w10="urn:schemas-microsoft-com:office:word" xmlns:w="http://schemas.openxmlformats.org/wordprocessingml/2006/main" xmlns:w14="http://schemas.microsoft.com/office/word/2010/wordml" xmlns:w15="http://schemas.microsoft.com/office/word/2012/wordml" xmlns:w16cex="http://schemas.microsoft.com/office/word/2018/wordml/cex" xmlns:w16cid="http://schemas.microsoft.com/office/word/2016/wordml/cid" xmlns:w16="http://schemas.microsoft.com/office/word/2018/wordml" xmlns:w16du="http://schemas.microsoft.com/office/word/2023/wordml/word16du" xmlns:w16sdtdh="http://schemas.microsoft.com/office/word/2020/wordml/sdtdatahash" xmlns:w16sdtfl="http://schemas.microsoft.com/office/word/2024/wordml/sdtformatlock" xmlns:w16se="http://schemas.microsoft.com/office/word/2015/wordml/symex" xmlns:wpg="http://schemas.microsoft.com/office/word/2010/wordprocessingGroup" xmlns:wpi="http://schemas.microsoft.com/office/word/2010/wordprocessingInk" xmlns:wne="http://schemas.microsoft.com/office/word/2006/wordml" xmlns:wps="http://schemas.microsoft.com/office/word/2010/wordprocessingShape" mc:Ignorable="w14 w15 w16se w16cid w16 w16cex w16sdtdh w16sdtfl w16du wp14">
   <w15:commentEx w15:paraId="56AD6244" w15:done="0"/>
   <w15:commentEx w15:paraId="09FA02AF" w15:done="0"/>
+  <w15:commentEx w15:paraId="428E4C28" w15:paraIdParent="09FA02AF" w15:done="0"/>
 </w15:commentsEx>
 </file>
 
 <file path=word/commentsExtensible.xml><?xml version="1.0" encoding="utf-8"?>
 <w16cex:commentsExtensible xmlns:wpc="http://schemas.microsoft.com/office/word/2010/wordprocessingCanvas" xmlns:cx="http://schemas.microsoft.com/office/drawing/2014/chartex" xmlns:cx1="http://schemas.microsoft.com/office/drawing/2015/9/8/chartex" xmlns:cx2="http://schemas.microsoft.com/office/drawing/2015/10/21/chartex" xmlns:cx3="http://schemas.microsoft.com/office/drawing/2016/5/9/chartex" xmlns:cx4="http://schemas.microsoft.com/office/drawing/2016/5/10/chartex" xmlns:cx5="http://schemas.microsoft.com/office/drawing/2016/5/11/chartex" xmlns:cx6="http://schemas.microsoft.com/office/drawing/2016/5/12/chartex" xmlns:cx7="http://schemas.microsoft.com/office/drawing/2016/5/13/chartex" xmlns:cx8="http://schemas.microsoft.com/office/drawing/2016/5/14/chartex" xmlns:cr="http://schemas.microsoft.com/office/comments/2020/reactions" xmlns:mc="http://schemas.openxmlformats.org/markup-compatibility/2006" xmlns:aink="http://schemas.microsoft.com/office/drawing/2016/ink" xmlns:am3d="http://schemas.microsoft.com/office/drawing/2017/model3d" xmlns:o="urn:schemas-microsoft-com:office:office" xmlns:oel="http://schemas.microsoft.com/office/2019/extlst" xmlns:r="http://schemas.openxmlformats.org/officeDocument/2006/relationships" xmlns:m="http://schemas.openxmlformats.org/officeDocument/2006/math" xmlns:v="urn:schemas-microsoft-com:vml" xmlns:wp14="http://schemas.microsoft.com/office/word/2010/wordprocessingDrawing" xmlns:wp="http://schemas.openxmlformats.org/drawingml/2006/wordprocessingDrawing" xmlns:w10="urn:schemas-microsoft-com:office:word" xmlns:w="http://schemas.openxmlformats.org/wordprocessingml/2006/main" xmlns:w14="http://schemas.microsoft.com/office/word/2010/wordml" xmlns:w15="http://schemas.microsoft.com/office/word/2012/wordml" xmlns:w16cex="http://schemas.microsoft.com/office/word/2018/wordml/cex" xmlns:w16cid="http://schemas.microsoft.com/office/word/2016/wordml/cid" xmlns:w16="http://schemas.microsoft.com/office/word/2018/wordml" xmlns:w16du="http://schemas.microsoft.com/office/word/2023/wordml/word16du" xmlns:w16sdtdh="http://schemas.microsoft.com/office/word/2020/wordml/sdtdatahash" xmlns:w16sdtfl="http://schemas.microsoft.com/office/word/2024/wordml/sdtformatlock" xmlns:w16se="http://schemas.microsoft.com/office/word/2015/wordml/symex" xmlns:wpg="http://schemas.microsoft.com/office/word/2010/wordprocessingGroup" xmlns:wpi="http://schemas.microsoft.com/office/word/2010/wordprocessingInk" xmlns:wne="http://schemas.microsoft.com/office/word/2006/wordml" xmlns:wps="http://schemas.microsoft.com/office/word/2010/wordprocessingShape" mc:Ignorable="w14 w15 w16se w16cid w16 w16cex w16sdtdh w16sdtfl cr w16du wp14">
   <w16cex:commentExtensible w16cex:durableId="32C9C163" w16cex:dateUtc="2025-06-27T19:26:00Z"/>
-  <w16cex:commentExtensible w16cex:durableId="6DF8B16F" w16cex:dateUtc="2025-07-02T19:43:00Z"/>
+  <w16cex:commentExtensible w16cex:durableId="6DF8B16F" w16cex:dateUtc="2025-07-02T19:43:00Z">
+    <w16cex:extLst>
+      <w16:ext w16:uri="{CE6994B0-6A32-4C9F-8C6B-6E91EDA988CE}">
+        <cr:reactions xmlns:cr="http://schemas.microsoft.com/office/comments/2020/reactions">
+          <cr:reaction reactionType="1">
+            <cr:reactionInfo dateUtc="2025-07-09T17:56:37Z">
+              <cr:user userId="S-1-5-21-440283733-3916095660-3029927770-3358" userProvider="AD" userName="Joy, Philip J (DFG)"/>
+            </cr:reactionInfo>
+          </cr:reaction>
+        </cr:reactions>
+      </w16:ext>
+    </w16cex:extLst>
+  </w16cex:commentExtensible>
+  <w16cex:commentExtensible w16cex:durableId="0B0975B8" w16cex:dateUtc="2025-07-09T17:57:00Z"/>
 </w16cex:commentsExtensible>
 </file>
 
@@ -35199,6 +35296,7 @@
 <w16cid:commentsIds xmlns:wpc="http://schemas.microsoft.com/office/word/2010/wordprocessingCanvas" xmlns:cx="http://schemas.microsoft.com/office/drawing/2014/chartex" xmlns:cx1="http://schemas.microsoft.com/office/drawing/2015/9/8/chartex" xmlns:cx2="http://schemas.microsoft.com/office/drawing/2015/10/21/chartex" xmlns:cx3="http://schemas.microsoft.com/office/drawing/2016/5/9/chartex" xmlns:cx4="http://schemas.microsoft.com/office/drawing/2016/5/10/chartex" xmlns:cx5="http://schemas.microsoft.com/office/drawing/2016/5/11/chartex" xmlns:cx6="http://schemas.microsoft.com/office/drawing/2016/5/12/chartex" xmlns:cx7="http://schemas.microsoft.com/office/drawing/2016/5/13/chartex" xmlns:cx8="http://schemas.microsoft.com/office/drawing/2016/5/14/chartex" xmlns:mc="http://schemas.openxmlformats.org/markup-compatibility/2006" xmlns:aink="http://schemas.microsoft.com/office/drawing/2016/ink" xmlns:am3d="http://schemas.microsoft.com/office/drawing/2017/model3d" xmlns:o="urn:schemas-microsoft-com:office:office" xmlns:oel="http://schemas.microsoft.com/office/2019/extlst" xmlns:r="http://schemas.openxmlformats.org/officeDocument/2006/relationships" xmlns:m="http://schemas.openxmlformats.org/officeDocument/2006/math" xmlns:v="urn:schemas-microsoft-com:vml" xmlns:wp14="http://schemas.microsoft.com/office/word/2010/wordprocessingDrawing" xmlns:wp="http://schemas.openxmlformats.org/drawingml/2006/wordprocessingDrawing" xmlns:w10="urn:schemas-microsoft-com:office:word" xmlns:w="http://schemas.openxmlformats.org/wordprocessingml/2006/main" xmlns:w14="http://schemas.microsoft.com/office/word/2010/wordml" xmlns:w15="http://schemas.microsoft.com/office/word/2012/wordml" xmlns:w16cex="http://schemas.microsoft.com/office/word/2018/wordml/cex" xmlns:w16cid="http://schemas.microsoft.com/office/word/2016/wordml/cid" xmlns:w16="http://schemas.microsoft.com/office/word/2018/wordml" xmlns:w16du="http://schemas.microsoft.com/office/word/2023/wordml/word16du" xmlns:w16sdtdh="http://schemas.microsoft.com/office/word/2020/wordml/sdtdatahash" xmlns:w16sdtfl="http://schemas.microsoft.com/office/word/2024/wordml/sdtformatlock" xmlns:w16se="http://schemas.microsoft.com/office/word/2015/wordml/symex" xmlns:wpg="http://schemas.microsoft.com/office/word/2010/wordprocessingGroup" xmlns:wpi="http://schemas.microsoft.com/office/word/2010/wordprocessingInk" xmlns:wne="http://schemas.microsoft.com/office/word/2006/wordml" xmlns:wps="http://schemas.microsoft.com/office/word/2010/wordprocessingShape" mc:Ignorable="w14 w15 w16se w16cid w16 w16cex w16sdtdh w16sdtfl w16du wp14">
   <w16cid:commentId w16cid:paraId="56AD6244" w16cid:durableId="32C9C163"/>
   <w16cid:commentId w16cid:paraId="09FA02AF" w16cid:durableId="6DF8B16F"/>
+  <w16cid:commentId w16cid:paraId="428E4C28" w16cid:durableId="0B0975B8"/>
 </w16cid:commentsIds>
 </file>
 
@@ -38176,6 +38274,9 @@
 <w15:people xmlns:wpc="http://schemas.microsoft.com/office/word/2010/wordprocessingCanvas" xmlns:cx="http://schemas.microsoft.com/office/drawing/2014/chartex" xmlns:cx1="http://schemas.microsoft.com/office/drawing/2015/9/8/chartex" xmlns:cx2="http://schemas.microsoft.com/office/drawing/2015/10/21/chartex" xmlns:cx3="http://schemas.microsoft.com/office/drawing/2016/5/9/chartex" xmlns:cx4="http://schemas.microsoft.com/office/drawing/2016/5/10/chartex" xmlns:cx5="http://schemas.microsoft.com/office/drawing/2016/5/11/chartex" xmlns:cx6="http://schemas.microsoft.com/office/drawing/2016/5/12/chartex" xmlns:cx7="http://schemas.microsoft.com/office/drawing/2016/5/13/chartex" xmlns:cx8="http://schemas.microsoft.com/office/drawing/2016/5/14/chartex" xmlns:mc="http://schemas.openxmlformats.org/markup-compatibility/2006" xmlns:aink="http://schemas.microsoft.com/office/drawing/2016/ink" xmlns:am3d="http://schemas.microsoft.com/office/drawing/2017/model3d" xmlns:o="urn:schemas-microsoft-com:office:office" xmlns:oel="http://schemas.microsoft.com/office/2019/extlst" xmlns:r="http://schemas.openxmlformats.org/officeDocument/2006/relationships" xmlns:m="http://schemas.openxmlformats.org/officeDocument/2006/math" xmlns:v="urn:schemas-microsoft-com:vml" xmlns:wp14="http://schemas.microsoft.com/office/word/2010/wordprocessingDrawing" xmlns:wp="http://schemas.openxmlformats.org/drawingml/2006/wordprocessingDrawing" xmlns:w10="urn:schemas-microsoft-com:office:word" xmlns:w="http://schemas.openxmlformats.org/wordprocessingml/2006/main" xmlns:w14="http://schemas.microsoft.com/office/word/2010/wordml" xmlns:w15="http://schemas.microsoft.com/office/word/2012/wordml" xmlns:w16cex="http://schemas.microsoft.com/office/word/2018/wordml/cex" xmlns:w16cid="http://schemas.microsoft.com/office/word/2016/wordml/cid" xmlns:w16="http://schemas.microsoft.com/office/word/2018/wordml" xmlns:w16du="http://schemas.microsoft.com/office/word/2023/wordml/word16du" xmlns:w16sdtdh="http://schemas.microsoft.com/office/word/2020/wordml/sdtdatahash" xmlns:w16sdtfl="http://schemas.microsoft.com/office/word/2024/wordml/sdtformatlock" xmlns:w16se="http://schemas.microsoft.com/office/word/2015/wordml/symex" xmlns:wpg="http://schemas.microsoft.com/office/word/2010/wordprocessingGroup" xmlns:wpi="http://schemas.microsoft.com/office/word/2010/wordprocessingInk" xmlns:wne="http://schemas.microsoft.com/office/word/2006/wordml" xmlns:wps="http://schemas.microsoft.com/office/word/2010/wordprocessingShape" mc:Ignorable="w14 w15 w16se w16cid w16 w16cex w16sdtdh w16sdtfl w16du wp14">
   <w15:person w15:author="Reimer, Adam M (DFG)">
     <w15:presenceInfo w15:providerId="AD" w15:userId="S::adam.reimer@alaska.gov::fbfb637d-f76b-4687-aa17-204d73c415fe"/>
+  </w15:person>
+  <w15:person w15:author="Joy, Philip J (DFG) [2]">
+    <w15:presenceInfo w15:providerId="AD" w15:userId="S-1-5-21-440283733-3916095660-3029927770-3358"/>
   </w15:person>
   <w15:person w15:author="Joy, Philip J (DFG)">
     <w15:presenceInfo w15:providerId="AD" w15:userId="S::philip.joy@alaska.gov::07bb4402-e822-4d82-9684-e0a3bfb665f9"/>

</xml_diff>